<commit_message>
csináltam valami sql izét
</commit_message>
<xml_diff>
--- a/DogaDoksi.docx
+++ b/DogaDoksi.docx
@@ -947,11 +947,9 @@
       <w:r>
         <w:t xml:space="preserve">Először is, a segédprogramok illetve a webshopok világán belül kevés ötletem volt, hiszen az ilyesfajta problémákra aligha tudnék egyedi és kitűnő megoldást találni. Továbbá az is fontos, hogy a hónapokon át tartó fejlesztési eljárást ne unjam meg, </w:t>
       </w:r>
-      <w:proofErr w:type="gramStart"/>
       <w:r>
-        <w:t>hiszen</w:t>
+        <w:t>hiszen,</w:t>
       </w:r>
-      <w:proofErr w:type="gramEnd"/>
       <w:r>
         <w:t xml:space="preserve"> ha elmegy a kedvem a szoftver kidolgozásától, akkor azzal a szakdolgozatom is bukik.</w:t>
       </w:r>
@@ -1222,11 +1220,9 @@
       <w:r>
         <w:t xml:space="preserve">-ot használtam mivel egy webapp fejlesztésére tökéletes eszközökkel rendelkezik. Támogatja az összes </w:t>
       </w:r>
-      <w:proofErr w:type="gramStart"/>
       <w:r>
-        <w:t>nyelvet</w:t>
+        <w:t>nyelvet,</w:t>
       </w:r>
-      <w:proofErr w:type="gramEnd"/>
       <w:r>
         <w:t xml:space="preserve"> amellyel megvalósítom az ötletem, beépített </w:t>
       </w:r>
@@ -1417,29 +1413,29 @@
       </w:r>
       <w:proofErr w:type="spellEnd"/>
       <w:r>
-        <w:t xml:space="preserve"> a program induláskor egy felugró ablakban kéri el a felhasználótól. Amennyiben a megadott adatok alapján nem létezik felhasználó, a program létrehoz egy azonosító számot és hozzá adja az adatokat a táblához. Ha a felhasználónév </w:t>
+        <w:t xml:space="preserve"> a program induláskor egy felugró ablakban kéri el a felhasználótól. Amennyiben a megadott adatok alapján nem létezik felhasználó, a program létrehoz egy azonosító számot és hozzá adja az adatokat a táblához. Ha a felhasználónév létezik</w:t>
       </w:r>
-      <w:proofErr w:type="gramStart"/>
       <w:r>
-        <w:t>létezik</w:t>
+        <w:t>,</w:t>
       </w:r>
-      <w:proofErr w:type="gramEnd"/>
       <w:r>
-        <w:t xml:space="preserve"> de a jelszó helytelen, hibaüzenet fogadja a felhasználót. Ha mindkét adat létezik, a program megkeresi az azonosító alapján a felhasználó elért pontszámait. A játék során elért pontszám felülírja az adott játékos rögzített pontszámát, </w:t>
+        <w:t xml:space="preserve"> de a jelszó helytelen, hibaüzenet fogadja a felhasználót. Ha mindkét adat létezik, a program megkeresi az azonosító alapján a felhasználó elért pontszámait. A játék során elért pontszám felülírja az adott játékos rögzített pontszámát, feltéve</w:t>
       </w:r>
-      <w:proofErr w:type="gramStart"/>
       <w:r>
-        <w:t>feltéve</w:t>
+        <w:t>,</w:t>
       </w:r>
-      <w:proofErr w:type="gramEnd"/>
       <w:r>
-        <w:t xml:space="preserve"> ha az elért szám magasabb mint a rögzített szám. Ebben a táblában az elsődleges kulcs nem </w:t>
+        <w:t xml:space="preserve"> ha az elért szám magasabb</w:t>
       </w:r>
-      <w:proofErr w:type="gramStart"/>
       <w:r>
-        <w:t>más</w:t>
+        <w:t>,</w:t>
       </w:r>
-      <w:proofErr w:type="gramEnd"/>
+      <w:r>
+        <w:t xml:space="preserve"> mint a rögzített szám. Ebben a táblában az elsődleges kulcs nem más</w:t>
+      </w:r>
+      <w:r>
+        <w:t>,</w:t>
+      </w:r>
       <w:r>
         <w:t xml:space="preserve"> mint az azonosító szám.</w:t>
       </w:r>
@@ -1681,13 +1677,16 @@
       <w:r>
         <w:t xml:space="preserve">A program először ellenőrzi, hogy a labda koordinátái érintik-e azt a </w:t>
       </w:r>
-      <w:proofErr w:type="gramStart"/>
       <w:r>
-        <w:t>területet</w:t>
+        <w:t>területet,</w:t>
       </w:r>
-      <w:proofErr w:type="gramEnd"/>
       <w:r>
-        <w:t xml:space="preserve"> ahol a játékos karakter helyezkedik el. Ha igen, kiszámítja pontosan hol találta el a játékost, majd ezt a találati pontot normalizálja -1 és 1 között. Ezt az értéket egy szinusz és koszinusz metódusnak átadva, a labda sebességét is bele számítva, megkapjuk pontosan milyen irányba milyen gyorsasággal kell pattanjon a labda.</w:t>
+        <w:t xml:space="preserve"> ahol a játékos karakter helyezkedik el. Ha igen, kiszámítja pontosan hol találta el a játék</w:t>
+      </w:r>
+      <w:bookmarkStart w:id="6" w:name="_GoBack"/>
+      <w:bookmarkEnd w:id="6"/>
+      <w:r>
+        <w:t>ost, majd ezt a találati pontot normalizálja -1 és 1 között. Ezt az értéket egy szinusz és koszinusz metódusnak átadva, a labda sebességét is bele számítva, megkapjuk pontosan milyen irányba milyen gyorsasággal kell pattanjon a labda.</w:t>
       </w:r>
     </w:p>
     <w:p>
@@ -1834,8 +1833,6 @@
       <w:r>
         <w:t xml:space="preserve"> értékűvé változik, ezzel jelezve a tégla létezését.</w:t>
       </w:r>
-      <w:bookmarkStart w:id="6" w:name="_GoBack"/>
-      <w:bookmarkEnd w:id="6"/>
     </w:p>
     <w:p>
       <w:pPr>
@@ -2320,11 +2317,9 @@
       <w:r>
         <w:t xml:space="preserve"> megegyezik a faléval, majd ütközéskör a tégla példány eltűnik a </w:t>
       </w:r>
-      <w:proofErr w:type="gramStart"/>
       <w:r>
-        <w:t>játék térről</w:t>
+        <w:t>játéktérről</w:t>
       </w:r>
-      <w:proofErr w:type="gramEnd"/>
       <w:r>
         <w:t>.</w:t>
       </w:r>
@@ -27459,7 +27454,7 @@
 </file>
 
 <file path=customXml/itemProps1.xml><?xml version="1.0" encoding="utf-8"?>
-<ds:datastoreItem xmlns:ds="http://schemas.openxmlformats.org/officeDocument/2006/customXml" ds:itemID="{588AE2F3-126C-47FA-BD6F-8DD69BE597DB}">
+<ds:datastoreItem xmlns:ds="http://schemas.openxmlformats.org/officeDocument/2006/customXml" ds:itemID="{92EE548F-CC64-431D-8349-BDD878BDC754}">
   <ds:schemaRefs>
     <ds:schemaRef ds:uri="http://schemas.openxmlformats.org/officeDocument/2006/bibliography"/>
   </ds:schemaRefs>

</xml_diff>